<commit_message>
Something on the generator (really stupid) and start testing
</commit_message>
<xml_diff>
--- a/src/Homeworks/Homework_2/G36HW2form.docx
+++ b/src/Homeworks/Homework_2/G36HW2form.docx
@@ -8,7 +8,6 @@
           <w:color w:val="FF0000"/>
           <w:sz w:val="20"/>
           <w:szCs w:val="20"/>
-          <w:lang w:val="en-US"/>
         </w:rPr>
       </w:pPr>
       <w:r>
@@ -16,7 +15,6 @@
           <w:b/>
           <w:sz w:val="20"/>
           <w:szCs w:val="20"/>
-          <w:lang w:val="en-US"/>
         </w:rPr>
         <w:t xml:space="preserve">GROUP NUMBER: </w:t>
       </w:r>
@@ -25,7 +23,6 @@
           <w:color w:val="FF0000"/>
           <w:sz w:val="20"/>
           <w:szCs w:val="20"/>
-          <w:lang w:val="en-US"/>
         </w:rPr>
         <w:t>36</w:t>
       </w:r>
@@ -463,29 +460,7 @@
                 <w:szCs w:val="20"/>
                 <w:lang w:val="en-US"/>
               </w:rPr>
-              <w:t xml:space="preserve">SCALABILITY WITH RESPECT TO </w:t>
-            </w:r>
-            <w:proofErr w:type="gramStart"/>
-            <w:r>
-              <w:rPr>
-                <w:b/>
-                <w:color w:val="FF0000"/>
-                <w:sz w:val="20"/>
-                <w:szCs w:val="20"/>
-                <w:lang w:val="en-US"/>
-              </w:rPr>
-              <w:t>NUMBER</w:t>
-            </w:r>
-            <w:proofErr w:type="gramEnd"/>
-            <w:r>
-              <w:rPr>
-                <w:b/>
-                <w:color w:val="FF0000"/>
-                <w:sz w:val="20"/>
-                <w:szCs w:val="20"/>
-                <w:lang w:val="en-US"/>
-              </w:rPr>
-              <w:t xml:space="preserve"> OF EXECUTORS</w:t>
+              <w:t>SCALABILITY WITH RESPECT TO NUMBER OF EXECUTORS</w:t>
             </w:r>
           </w:p>
         </w:tc>
@@ -1022,8 +997,288 @@
       </w:pPr>
       <w:r>
         <w:rPr>
+          <w:noProof/>
+        </w:rPr>
+        <mc:AlternateContent>
+          <mc:Choice Requires="wps">
+            <w:drawing>
+              <wp:anchor distT="0" distB="0" distL="114300" distR="114300" simplePos="0" relativeHeight="251660288" behindDoc="0" locked="0" layoutInCell="1" allowOverlap="1" wp14:anchorId="1BA1D058" wp14:editId="267054AC">
+                <wp:simplePos x="0" y="0"/>
+                <wp:positionH relativeFrom="column">
+                  <wp:posOffset>4048760</wp:posOffset>
+                </wp:positionH>
+                <wp:positionV relativeFrom="paragraph">
+                  <wp:posOffset>1668145</wp:posOffset>
+                </wp:positionV>
+                <wp:extent cx="2530475" cy="635"/>
+                <wp:effectExtent l="0" t="0" r="0" b="0"/>
+                <wp:wrapSquare wrapText="bothSides"/>
+                <wp:docPr id="864459716" name="Casella di testo 1"/>
+                <wp:cNvGraphicFramePr/>
+                <a:graphic xmlns:a="http://schemas.openxmlformats.org/drawingml/2006/main">
+                  <a:graphicData uri="http://schemas.microsoft.com/office/word/2010/wordprocessingShape">
+                    <wps:wsp>
+                      <wps:cNvSpPr txBox="1"/>
+                      <wps:spPr>
+                        <a:xfrm>
+                          <a:off x="0" y="0"/>
+                          <a:ext cx="2530475" cy="635"/>
+                        </a:xfrm>
+                        <a:prstGeom prst="rect">
+                          <a:avLst/>
+                        </a:prstGeom>
+                        <a:solidFill>
+                          <a:prstClr val="white"/>
+                        </a:solidFill>
+                        <a:ln>
+                          <a:noFill/>
+                        </a:ln>
+                      </wps:spPr>
+                      <wps:txbx>
+                        <w:txbxContent>
+                          <w:p>
+                            <w:pPr>
+                              <w:pStyle w:val="Didascalia"/>
+                              <w:rPr>
+                                <w:b/>
+                                <w:bCs/>
+                                <w:noProof/>
+                                <w:sz w:val="20"/>
+                                <w:szCs w:val="20"/>
+                                <w:lang w:val="en-US"/>
+                              </w:rPr>
+                            </w:pPr>
+                            <w:r>
+                              <w:rPr>
+                                <w:color w:val="5B9BD5" w:themeColor="accent1"/>
+                                <w:lang w:val="en-US"/>
+                              </w:rPr>
+                              <w:t xml:space="preserve">Figure </w:t>
+                            </w:r>
+                            <w:r>
+                              <w:rPr>
+                                <w:color w:val="5B9BD5" w:themeColor="accent1"/>
+                              </w:rPr>
+                              <w:fldChar w:fldCharType="begin"/>
+                            </w:r>
+                            <w:r>
+                              <w:rPr>
+                                <w:color w:val="5B9BD5" w:themeColor="accent1"/>
+                                <w:lang w:val="en-US"/>
+                              </w:rPr>
+                              <w:instrText xml:space="preserve"> SEQ Figure \* ARABIC </w:instrText>
+                            </w:r>
+                            <w:r>
+                              <w:rPr>
+                                <w:color w:val="5B9BD5" w:themeColor="accent1"/>
+                              </w:rPr>
+                              <w:fldChar w:fldCharType="separate"/>
+                            </w:r>
+                            <w:r>
+                              <w:rPr>
+                                <w:noProof/>
+                                <w:color w:val="5B9BD5" w:themeColor="accent1"/>
+                                <w:lang w:val="en-US"/>
+                              </w:rPr>
+                              <w:t>1</w:t>
+                            </w:r>
+                            <w:r>
+                              <w:rPr>
+                                <w:color w:val="5B9BD5" w:themeColor="accent1"/>
+                              </w:rPr>
+                              <w:fldChar w:fldCharType="end"/>
+                            </w:r>
+                            <w:r>
+                              <w:rPr>
+                                <w:lang w:val="en-US"/>
+                              </w:rPr>
+                              <w:t xml:space="preserve">. </w:t>
+                            </w:r>
+                            <w:r>
+                              <w:rPr>
+                                <w:i w:val="0"/>
+                                <w:iCs w:val="0"/>
+                                <w:color w:val="auto"/>
+                                <w:lang w:val="en-US"/>
+                              </w:rPr>
+                              <w:t>Example of difference between k-means standard algorithm and fair k-means algorithm when clustering 4 clusters with K=2</w:t>
+                            </w:r>
+                          </w:p>
+                        </w:txbxContent>
+                      </wps:txbx>
+                      <wps:bodyPr rot="0" spcFirstLastPara="0" vertOverflow="overflow" horzOverflow="overflow" vert="horz" wrap="square" lIns="0" tIns="0" rIns="0" bIns="0" numCol="1" spcCol="0" rtlCol="0" fromWordArt="0" anchor="t" anchorCtr="0" forceAA="0" compatLnSpc="1">
+                        <a:prstTxWarp prst="textNoShape">
+                          <a:avLst/>
+                        </a:prstTxWarp>
+                        <a:spAutoFit/>
+                      </wps:bodyPr>
+                    </wps:wsp>
+                  </a:graphicData>
+                </a:graphic>
+              </wp:anchor>
+            </w:drawing>
+          </mc:Choice>
+          <mc:Fallback>
+            <w:pict>
+              <v:shapetype w14:anchorId="1BA1D058" id="_x0000_t202" coordsize="21600,21600" o:spt="202" path="m,l,21600r21600,l21600,xe">
+                <v:stroke joinstyle="miter"/>
+                <v:path gradientshapeok="t" o:connecttype="rect"/>
+              </v:shapetype>
+              <v:shape id="Casella di testo 1" o:spid="_x0000_s1026" type="#_x0000_t202" style="position:absolute;margin-left:318.8pt;margin-top:131.35pt;width:199.25pt;height:.05pt;z-index:251660288;visibility:visible;mso-wrap-style:square;mso-wrap-distance-left:9pt;mso-wrap-distance-top:0;mso-wrap-distance-right:9pt;mso-wrap-distance-bottom:0;mso-position-horizontal:absolute;mso-position-horizontal-relative:text;mso-position-vertical:absolute;mso-position-vertical-relative:text;v-text-anchor:top" o:gfxdata="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" stroked="f">
+                <v:textbox style="mso-fit-shape-to-text:t" inset="0,0,0,0">
+                  <w:txbxContent>
+                    <w:p>
+                      <w:pPr>
+                        <w:pStyle w:val="Didascalia"/>
+                        <w:rPr>
+                          <w:b/>
+                          <w:bCs/>
+                          <w:noProof/>
+                          <w:sz w:val="20"/>
+                          <w:szCs w:val="20"/>
+                          <w:lang w:val="en-US"/>
+                        </w:rPr>
+                      </w:pPr>
+                      <w:r>
+                        <w:rPr>
+                          <w:color w:val="5B9BD5" w:themeColor="accent1"/>
+                          <w:lang w:val="en-US"/>
+                        </w:rPr>
+                        <w:t xml:space="preserve">Figure </w:t>
+                      </w:r>
+                      <w:r>
+                        <w:rPr>
+                          <w:color w:val="5B9BD5" w:themeColor="accent1"/>
+                        </w:rPr>
+                        <w:fldChar w:fldCharType="begin"/>
+                      </w:r>
+                      <w:r>
+                        <w:rPr>
+                          <w:color w:val="5B9BD5" w:themeColor="accent1"/>
+                          <w:lang w:val="en-US"/>
+                        </w:rPr>
+                        <w:instrText xml:space="preserve"> SEQ Figure \* ARABIC </w:instrText>
+                      </w:r>
+                      <w:r>
+                        <w:rPr>
+                          <w:color w:val="5B9BD5" w:themeColor="accent1"/>
+                        </w:rPr>
+                        <w:fldChar w:fldCharType="separate"/>
+                      </w:r>
+                      <w:r>
+                        <w:rPr>
+                          <w:noProof/>
+                          <w:color w:val="5B9BD5" w:themeColor="accent1"/>
+                          <w:lang w:val="en-US"/>
+                        </w:rPr>
+                        <w:t>1</w:t>
+                      </w:r>
+                      <w:r>
+                        <w:rPr>
+                          <w:color w:val="5B9BD5" w:themeColor="accent1"/>
+                        </w:rPr>
+                        <w:fldChar w:fldCharType="end"/>
+                      </w:r>
+                      <w:r>
+                        <w:rPr>
+                          <w:lang w:val="en-US"/>
+                        </w:rPr>
+                        <w:t xml:space="preserve">. </w:t>
+                      </w:r>
+                      <w:r>
+                        <w:rPr>
+                          <w:i w:val="0"/>
+                          <w:iCs w:val="0"/>
+                          <w:color w:val="auto"/>
+                          <w:lang w:val="en-US"/>
+                        </w:rPr>
+                        <w:t>Example of difference between k-means standard algorithm and fair k-means algorithm when clustering 4 clusters with K=2</w:t>
+                      </w:r>
+                    </w:p>
+                  </w:txbxContent>
+                </v:textbox>
+                <w10:wrap type="square"/>
+              </v:shape>
+            </w:pict>
+          </mc:Fallback>
+        </mc:AlternateContent>
+      </w:r>
+      <w:r>
+        <w:rPr>
           <w:b/>
           <w:bCs/>
+          <w:noProof/>
+          <w:sz w:val="20"/>
+          <w:szCs w:val="20"/>
+          <w:lang w:val="en-US"/>
+        </w:rPr>
+        <w:drawing>
+          <wp:anchor distT="0" distB="0" distL="114300" distR="114300" simplePos="0" relativeHeight="251658240" behindDoc="0" locked="0" layoutInCell="1" allowOverlap="1" wp14:anchorId="63BBF23B" wp14:editId="67798491">
+            <wp:simplePos x="0" y="0"/>
+            <wp:positionH relativeFrom="column">
+              <wp:posOffset>4048955</wp:posOffset>
+            </wp:positionH>
+            <wp:positionV relativeFrom="paragraph">
+              <wp:posOffset>493297</wp:posOffset>
+            </wp:positionV>
+            <wp:extent cx="2530687" cy="1118382"/>
+            <wp:effectExtent l="0" t="0" r="3175" b="5715"/>
+            <wp:wrapSquare wrapText="bothSides"/>
+            <wp:docPr id="1984636623" name="Immagine 1"/>
+            <wp:cNvGraphicFramePr>
+              <a:graphicFrameLocks xmlns:a="http://schemas.openxmlformats.org/drawingml/2006/main" noChangeAspect="1"/>
+            </wp:cNvGraphicFramePr>
+            <a:graphic xmlns:a="http://schemas.openxmlformats.org/drawingml/2006/main">
+              <a:graphicData uri="http://schemas.openxmlformats.org/drawingml/2006/picture">
+                <pic:pic xmlns:pic="http://schemas.openxmlformats.org/drawingml/2006/picture">
+                  <pic:nvPicPr>
+                    <pic:cNvPr id="0" name="Picture 1"/>
+                    <pic:cNvPicPr>
+                      <a:picLocks noChangeAspect="1" noChangeArrowheads="1"/>
+                    </pic:cNvPicPr>
+                  </pic:nvPicPr>
+                  <pic:blipFill>
+                    <a:blip r:embed="rId5" cstate="print">
+                      <a:extLst>
+                        <a:ext uri="{28A0092B-C50C-407E-A947-70E740481C1C}">
+                          <a14:useLocalDpi xmlns:a14="http://schemas.microsoft.com/office/drawing/2010/main" val="0"/>
+                        </a:ext>
+                      </a:extLst>
+                    </a:blip>
+                    <a:srcRect/>
+                    <a:stretch>
+                      <a:fillRect/>
+                    </a:stretch>
+                  </pic:blipFill>
+                  <pic:spPr bwMode="auto">
+                    <a:xfrm>
+                      <a:off x="0" y="0"/>
+                      <a:ext cx="2530687" cy="1118382"/>
+                    </a:xfrm>
+                    <a:prstGeom prst="rect">
+                      <a:avLst/>
+                    </a:prstGeom>
+                    <a:noFill/>
+                    <a:ln>
+                      <a:noFill/>
+                    </a:ln>
+                  </pic:spPr>
+                </pic:pic>
+              </a:graphicData>
+            </a:graphic>
+            <wp14:sizeRelH relativeFrom="page">
+              <wp14:pctWidth>0</wp14:pctWidth>
+            </wp14:sizeRelH>
+            <wp14:sizeRelV relativeFrom="page">
+              <wp14:pctHeight>0</wp14:pctHeight>
+            </wp14:sizeRelV>
+          </wp:anchor>
+        </w:drawing>
+      </w:r>
+      <w:r>
+        <w:rPr>
+          <w:b/>
+          <w:bCs/>
           <w:sz w:val="20"/>
           <w:szCs w:val="20"/>
           <w:lang w:val="en-US"/>
@@ -1156,6 +1411,1484 @@
     <w:p>
       <w:pPr>
         <w:rPr>
+          <w:sz w:val="20"/>
+          <w:szCs w:val="20"/>
+          <w:lang w:val="en-US"/>
+        </w:rPr>
+      </w:pPr>
+      <w:r>
+        <w:rPr>
+          <w:sz w:val="20"/>
+          <w:szCs w:val="20"/>
+          <w:lang w:val="en-US"/>
+        </w:rPr>
+        <w:t>Following what</w:t>
+      </w:r>
+      <w:r>
+        <w:rPr>
+          <w:sz w:val="20"/>
+          <w:szCs w:val="20"/>
+          <w:lang w:val="en-US"/>
+        </w:rPr>
+        <w:t xml:space="preserve"> was</w:t>
+      </w:r>
+      <w:r>
+        <w:rPr>
+          <w:sz w:val="20"/>
+          <w:szCs w:val="20"/>
+          <w:lang w:val="en-US"/>
+        </w:rPr>
+        <w:t xml:space="preserve"> described in the paper that introduced Fair K-Means</w:t>
+      </w:r>
+      <w:r>
+        <w:rPr>
+          <w:sz w:val="20"/>
+          <w:szCs w:val="20"/>
+          <w:lang w:val="en-US"/>
+        </w:rPr>
+        <w:t xml:space="preserve"> [1] and represented in </w:t>
+      </w:r>
+      <w:r>
+        <w:rPr>
+          <w:i/>
+          <w:iCs/>
+          <w:color w:val="5B9BD5" w:themeColor="accent1"/>
+          <w:sz w:val="20"/>
+          <w:szCs w:val="20"/>
+          <w:lang w:val="en-US"/>
+        </w:rPr>
+        <w:t>Figure 1</w:t>
+      </w:r>
+      <w:r>
+        <w:rPr>
+          <w:sz w:val="20"/>
+          <w:szCs w:val="20"/>
+          <w:lang w:val="en-US"/>
+        </w:rPr>
+        <w:t xml:space="preserve">, </w:t>
+      </w:r>
+      <w:r>
+        <w:rPr>
+          <w:sz w:val="20"/>
+          <w:szCs w:val="20"/>
+          <w:lang w:val="en-US"/>
+        </w:rPr>
+        <w:t>the G36GEN.java program first divides the number K of clusters to generate by 2</w:t>
+      </w:r>
+      <w:r>
+        <w:rPr>
+          <w:sz w:val="20"/>
+          <w:szCs w:val="20"/>
+          <w:lang w:val="en-US"/>
+        </w:rPr>
+        <w:t xml:space="preserve">. This will be the number of times we replicate the image shown in </w:t>
+      </w:r>
+      <w:r>
+        <w:rPr>
+          <w:i/>
+          <w:iCs/>
+          <w:color w:val="5B9BD5" w:themeColor="accent1"/>
+          <w:sz w:val="20"/>
+          <w:szCs w:val="20"/>
+          <w:lang w:val="en-US"/>
+        </w:rPr>
+        <w:t>Figure 1</w:t>
+      </w:r>
+      <w:r>
+        <w:rPr>
+          <w:i/>
+          <w:iCs/>
+          <w:sz w:val="20"/>
+          <w:szCs w:val="20"/>
+          <w:lang w:val="en-US"/>
+        </w:rPr>
+        <w:t>.</w:t>
+      </w:r>
+      <w:r>
+        <w:rPr>
+          <w:sz w:val="20"/>
+          <w:szCs w:val="20"/>
+          <w:lang w:val="en-US"/>
+        </w:rPr>
+        <w:t xml:space="preserve"> Then, if the number K is odd, it creates another cluster that </w:t>
+      </w:r>
+      <w:r>
+        <w:rPr>
+          <w:sz w:val="20"/>
+          <w:szCs w:val="20"/>
+          <w:lang w:val="en-US"/>
+        </w:rPr>
+        <w:t xml:space="preserve">resembles half of the clusters of </w:t>
+      </w:r>
+      <w:r>
+        <w:rPr>
+          <w:i/>
+          <w:iCs/>
+          <w:color w:val="5B9BD5" w:themeColor="accent1"/>
+          <w:sz w:val="20"/>
+          <w:szCs w:val="20"/>
+          <w:lang w:val="en-US"/>
+        </w:rPr>
+        <w:t>Figure 1</w:t>
+      </w:r>
+      <w:r>
+        <w:rPr>
+          <w:sz w:val="20"/>
+          <w:szCs w:val="20"/>
+          <w:lang w:val="en-US"/>
+        </w:rPr>
+        <w:t>.</w:t>
+      </w:r>
+    </w:p>
+    <w:p>
+      <w:pPr>
+        <w:rPr>
+          <w:sz w:val="20"/>
+          <w:szCs w:val="20"/>
+          <w:lang w:val="en-US"/>
+        </w:rPr>
+      </w:pPr>
+      <w:r>
+        <w:rPr>
+          <w:sz w:val="20"/>
+          <w:szCs w:val="20"/>
+          <w:lang w:val="en-US"/>
+        </w:rPr>
+        <w:t>More in detail,</w:t>
+      </w:r>
+      <w:r>
+        <w:rPr>
+          <w:sz w:val="20"/>
+          <w:szCs w:val="20"/>
+          <w:lang w:val="en-US"/>
+        </w:rPr>
+        <w:t xml:space="preserve"> we first divide N for the number of clusters, obtaining:</w:t>
+      </w:r>
+      <w:r>
+        <w:rPr>
+          <w:sz w:val="20"/>
+          <w:szCs w:val="20"/>
+          <w:lang w:val="en-US"/>
+        </w:rPr>
+        <w:t xml:space="preserve"> </w:t>
+      </w:r>
+      <w:r>
+        <w:rPr>
+          <w:sz w:val="20"/>
+          <w:szCs w:val="20"/>
+          <w:lang w:val="en-US"/>
+        </w:rPr>
+        <w:br/>
+      </w:r>
+      <m:oMath>
+        <m:sSub>
+          <m:sSubPr>
+            <m:ctrlPr>
+              <w:rPr>
+                <w:rFonts w:ascii="Cambria Math" w:hAnsi="Cambria Math"/>
+                <w:i/>
+                <w:sz w:val="20"/>
+                <w:szCs w:val="20"/>
+                <w:lang w:val="en-US"/>
+              </w:rPr>
+            </m:ctrlPr>
+          </m:sSubPr>
+          <m:e>
+            <m:r>
+              <w:rPr>
+                <w:rFonts w:ascii="Cambria Math" w:hAnsi="Cambria Math"/>
+                <w:sz w:val="20"/>
+                <w:szCs w:val="20"/>
+                <w:lang w:val="en-US"/>
+              </w:rPr>
+              <m:t>n</m:t>
+            </m:r>
+          </m:e>
+          <m:sub>
+            <m:r>
+              <w:rPr>
+                <w:rFonts w:ascii="Cambria Math" w:hAnsi="Cambria Math"/>
+                <w:sz w:val="20"/>
+                <w:szCs w:val="20"/>
+                <w:lang w:val="en-US"/>
+              </w:rPr>
+              <m:t>i</m:t>
+            </m:r>
+          </m:sub>
+        </m:sSub>
+        <m:r>
+          <w:rPr>
+            <w:rFonts w:ascii="Cambria Math" w:hAnsi="Cambria Math"/>
+            <w:sz w:val="20"/>
+            <w:szCs w:val="20"/>
+            <w:lang w:val="en-US"/>
+          </w:rPr>
+          <m:t>=N/</m:t>
+        </m:r>
+        <m:r>
+          <w:rPr>
+            <w:rFonts w:ascii="Cambria Math" w:hAnsi="Cambria Math"/>
+            <w:sz w:val="20"/>
+            <w:szCs w:val="20"/>
+            <w:lang w:val="en-US"/>
+          </w:rPr>
+          <m:t>K</m:t>
+        </m:r>
+      </m:oMath>
+      <w:r>
+        <w:rPr>
+          <w:sz w:val="20"/>
+          <w:szCs w:val="20"/>
+          <w:lang w:val="en-US"/>
+        </w:rPr>
+        <w:t xml:space="preserve"> </w:t>
+      </w:r>
+      <w:r>
+        <w:rPr>
+          <w:sz w:val="20"/>
+          <w:szCs w:val="20"/>
+          <w:lang w:val="en-US"/>
+        </w:rPr>
+        <w:t>points for every cluster</w:t>
+      </w:r>
+      <w:r>
+        <w:rPr>
+          <w:sz w:val="20"/>
+          <w:szCs w:val="20"/>
+          <w:lang w:val="en-US"/>
+        </w:rPr>
+        <w:t xml:space="preserve"> (notice that </w:t>
+      </w:r>
+      <w:r>
+        <w:rPr>
+          <w:sz w:val="20"/>
+          <w:szCs w:val="20"/>
+          <w:lang w:val="en-US"/>
+        </w:rPr>
+        <w:t>the points that are left out by this division will be put in the first cluster or in the</w:t>
+      </w:r>
+      <w:r>
+        <w:rPr>
+          <w:sz w:val="20"/>
+          <w:szCs w:val="20"/>
+          <w:lang w:val="en-US"/>
+        </w:rPr>
+        <w:t xml:space="preserve"> cluster of points that is left alone)</w:t>
+      </w:r>
+      <w:r>
+        <w:rPr>
+          <w:sz w:val="20"/>
+          <w:szCs w:val="20"/>
+          <w:lang w:val="en-US"/>
+        </w:rPr>
+        <w:t>.</w:t>
+      </w:r>
+    </w:p>
+    <w:p>
+      <w:pPr>
+        <w:rPr>
+          <w:rFonts w:eastAsiaTheme="minorEastAsia"/>
+          <w:sz w:val="20"/>
+          <w:szCs w:val="20"/>
+          <w:lang w:val="en-US"/>
+        </w:rPr>
+      </w:pPr>
+      <w:r>
+        <w:rPr>
+          <w:sz w:val="20"/>
+          <w:szCs w:val="20"/>
+          <w:lang w:val="en-US"/>
+        </w:rPr>
+        <w:t xml:space="preserve">Then </w:t>
+      </w:r>
+      <w:r>
+        <w:rPr>
+          <w:sz w:val="20"/>
+          <w:szCs w:val="20"/>
+          <w:lang w:val="en-US"/>
+        </w:rPr>
+        <w:t xml:space="preserve">we create </w:t>
+      </w:r>
+      <m:oMath>
+        <m:d>
+          <m:dPr>
+            <m:begChr m:val="⌊"/>
+            <m:endChr m:val="⌋"/>
+            <m:ctrlPr>
+              <w:rPr>
+                <w:rFonts w:ascii="Cambria Math" w:hAnsi="Cambria Math"/>
+                <w:i/>
+                <w:sz w:val="20"/>
+                <w:szCs w:val="20"/>
+                <w:lang w:val="en-US"/>
+              </w:rPr>
+            </m:ctrlPr>
+          </m:dPr>
+          <m:e>
+            <m:r>
+              <w:rPr>
+                <w:rFonts w:ascii="Cambria Math" w:hAnsi="Cambria Math"/>
+                <w:sz w:val="20"/>
+                <w:szCs w:val="20"/>
+                <w:lang w:val="en-US"/>
+              </w:rPr>
+              <m:t>K/2</m:t>
+            </m:r>
+          </m:e>
+        </m:d>
+      </m:oMath>
+      <w:r>
+        <w:rPr>
+          <w:rFonts w:eastAsiaTheme="minorEastAsia"/>
+          <w:sz w:val="20"/>
+          <w:szCs w:val="20"/>
+          <w:lang w:val="en-US"/>
+        </w:rPr>
+        <w:t xml:space="preserve"> </w:t>
+      </w:r>
+      <w:r>
+        <w:rPr>
+          <w:rFonts w:eastAsiaTheme="minorEastAsia"/>
+          <w:sz w:val="20"/>
+          <w:szCs w:val="20"/>
+          <w:lang w:val="en-US"/>
+        </w:rPr>
+        <w:t>times the following</w:t>
+      </w:r>
+      <w:r>
+        <w:rPr>
+          <w:rFonts w:eastAsiaTheme="minorEastAsia"/>
+          <w:sz w:val="20"/>
+          <w:szCs w:val="20"/>
+          <w:lang w:val="en-US"/>
+        </w:rPr>
+        <w:t xml:space="preserve"> balls</w:t>
+      </w:r>
+      <w:r>
+        <w:rPr>
+          <w:rFonts w:eastAsiaTheme="minorEastAsia"/>
+          <w:sz w:val="20"/>
+          <w:szCs w:val="20"/>
+          <w:lang w:val="en-US"/>
+        </w:rPr>
+        <w:t>:</w:t>
+      </w:r>
+    </w:p>
+    <w:p>
+      <w:pPr>
+        <w:pStyle w:val="Paragrafoelenco"/>
+        <w:numPr>
+          <w:ilvl w:val="0"/>
+          <w:numId w:val="3"/>
+        </w:numPr>
+        <w:rPr>
+          <w:rFonts w:eastAsiaTheme="minorEastAsia"/>
+          <w:sz w:val="20"/>
+          <w:szCs w:val="20"/>
+          <w:lang w:val="en-US"/>
+        </w:rPr>
+      </w:pPr>
+      <w:r>
+        <w:rPr>
+          <w:rFonts w:eastAsiaTheme="minorEastAsia"/>
+          <w:sz w:val="20"/>
+          <w:szCs w:val="20"/>
+          <w:lang w:val="en-US"/>
+        </w:rPr>
+        <w:t>One</w:t>
+      </w:r>
+      <w:r>
+        <w:rPr>
+          <w:rFonts w:eastAsiaTheme="minorEastAsia"/>
+          <w:sz w:val="20"/>
+          <w:szCs w:val="20"/>
+          <w:lang w:val="en-US"/>
+        </w:rPr>
+        <w:t xml:space="preserve"> big</w:t>
+      </w:r>
+      <w:r>
+        <w:rPr>
+          <w:rFonts w:eastAsiaTheme="minorEastAsia"/>
+          <w:sz w:val="20"/>
+          <w:szCs w:val="20"/>
+          <w:lang w:val="en-US"/>
+        </w:rPr>
+        <w:t xml:space="preserve"> </w:t>
+      </w:r>
+      <w:r>
+        <w:rPr>
+          <w:rFonts w:eastAsiaTheme="minorEastAsia"/>
+          <w:sz w:val="20"/>
+          <w:szCs w:val="20"/>
+          <w:lang w:val="en-US"/>
+        </w:rPr>
+        <w:t>ball</w:t>
+      </w:r>
+      <w:r>
+        <w:rPr>
+          <w:rFonts w:eastAsiaTheme="minorEastAsia"/>
+          <w:sz w:val="20"/>
+          <w:szCs w:val="20"/>
+          <w:lang w:val="en-US"/>
+        </w:rPr>
+        <w:t xml:space="preserve"> centered in </w:t>
+      </w:r>
+      <w:r>
+        <w:rPr>
+          <w:rFonts w:eastAsiaTheme="minorEastAsia"/>
+          <w:sz w:val="20"/>
+          <w:szCs w:val="20"/>
+          <w:lang w:val="en-US"/>
+        </w:rPr>
+        <w:t>[0,</w:t>
+      </w:r>
+      <w:r>
+        <w:rPr>
+          <w:rFonts w:eastAsiaTheme="minorEastAsia"/>
+          <w:sz w:val="20"/>
+          <w:szCs w:val="20"/>
+          <w:lang w:val="en-US"/>
+        </w:rPr>
+        <w:t>120</w:t>
+      </w:r>
+      <w:r>
+        <w:rPr>
+          <w:rFonts w:eastAsiaTheme="minorEastAsia"/>
+          <w:sz w:val="20"/>
+          <w:szCs w:val="20"/>
+          <w:lang w:val="en-US"/>
+        </w:rPr>
+        <w:t>] of</w:t>
+      </w:r>
+      <w:r>
+        <w:rPr>
+          <w:rFonts w:eastAsiaTheme="minorEastAsia"/>
+          <w:sz w:val="20"/>
+          <w:szCs w:val="20"/>
+          <w:lang w:val="en-US"/>
+        </w:rPr>
+        <w:t xml:space="preserve"> </w:t>
+      </w:r>
+      <m:oMath>
+        <m:f>
+          <m:fPr>
+            <m:ctrlPr>
+              <w:rPr>
+                <w:rFonts w:ascii="Cambria Math" w:eastAsiaTheme="minorEastAsia" w:hAnsi="Cambria Math"/>
+                <w:i/>
+                <w:sz w:val="20"/>
+                <w:szCs w:val="20"/>
+                <w:lang w:val="en-US"/>
+              </w:rPr>
+            </m:ctrlPr>
+          </m:fPr>
+          <m:num>
+            <m:r>
+              <w:rPr>
+                <w:rFonts w:ascii="Cambria Math" w:eastAsiaTheme="minorEastAsia" w:hAnsi="Cambria Math"/>
+                <w:sz w:val="20"/>
+                <w:szCs w:val="20"/>
+                <w:lang w:val="en-US"/>
+              </w:rPr>
+              <m:t>5</m:t>
+            </m:r>
+          </m:num>
+          <m:den>
+            <m:r>
+              <w:rPr>
+                <w:rFonts w:ascii="Cambria Math" w:eastAsiaTheme="minorEastAsia" w:hAnsi="Cambria Math"/>
+                <w:sz w:val="20"/>
+                <w:szCs w:val="20"/>
+                <w:lang w:val="en-US"/>
+              </w:rPr>
+              <m:t>6</m:t>
+            </m:r>
+          </m:den>
+        </m:f>
+        <m:sSub>
+          <m:sSubPr>
+            <m:ctrlPr>
+              <w:rPr>
+                <w:rFonts w:ascii="Cambria Math" w:eastAsiaTheme="minorEastAsia" w:hAnsi="Cambria Math"/>
+                <w:i/>
+                <w:sz w:val="20"/>
+                <w:szCs w:val="20"/>
+                <w:lang w:val="en-US"/>
+              </w:rPr>
+            </m:ctrlPr>
+          </m:sSubPr>
+          <m:e>
+            <m:r>
+              <w:rPr>
+                <w:rFonts w:ascii="Cambria Math" w:eastAsiaTheme="minorEastAsia" w:hAnsi="Cambria Math"/>
+                <w:sz w:val="20"/>
+                <w:szCs w:val="20"/>
+                <w:lang w:val="en-US"/>
+              </w:rPr>
+              <m:t>n</m:t>
+            </m:r>
+          </m:e>
+          <m:sub>
+            <m:r>
+              <w:rPr>
+                <w:rFonts w:ascii="Cambria Math" w:eastAsiaTheme="minorEastAsia" w:hAnsi="Cambria Math"/>
+                <w:sz w:val="20"/>
+                <w:szCs w:val="20"/>
+                <w:lang w:val="en-US"/>
+              </w:rPr>
+              <m:t>i</m:t>
+            </m:r>
+          </m:sub>
+        </m:sSub>
+      </m:oMath>
+      <w:r>
+        <w:rPr>
+          <w:rFonts w:eastAsiaTheme="minorEastAsia"/>
+          <w:sz w:val="20"/>
+          <w:szCs w:val="20"/>
+          <w:lang w:val="en-US"/>
+        </w:rPr>
+        <w:t xml:space="preserve"> points only of group A with radius approximately </w:t>
+      </w:r>
+      <w:r>
+        <w:rPr>
+          <w:rFonts w:eastAsiaTheme="minorEastAsia"/>
+          <w:sz w:val="20"/>
+          <w:szCs w:val="20"/>
+          <w:lang w:val="en-US"/>
+        </w:rPr>
+        <w:t>5</w:t>
+      </w:r>
+    </w:p>
+    <w:p>
+      <w:pPr>
+        <w:pStyle w:val="Paragrafoelenco"/>
+        <w:numPr>
+          <w:ilvl w:val="0"/>
+          <w:numId w:val="3"/>
+        </w:numPr>
+        <w:rPr>
+          <w:rFonts w:eastAsiaTheme="minorEastAsia"/>
+          <w:sz w:val="20"/>
+          <w:szCs w:val="20"/>
+          <w:lang w:val="en-US"/>
+        </w:rPr>
+      </w:pPr>
+      <w:r>
+        <w:rPr>
+          <w:rFonts w:eastAsiaTheme="minorEastAsia"/>
+          <w:sz w:val="20"/>
+          <w:szCs w:val="20"/>
+          <w:lang w:val="en-US"/>
+        </w:rPr>
+        <w:t xml:space="preserve">One small </w:t>
+      </w:r>
+      <w:r>
+        <w:rPr>
+          <w:rFonts w:eastAsiaTheme="minorEastAsia"/>
+          <w:sz w:val="20"/>
+          <w:szCs w:val="20"/>
+          <w:lang w:val="en-US"/>
+        </w:rPr>
+        <w:t>ball</w:t>
+      </w:r>
+      <w:r>
+        <w:rPr>
+          <w:rFonts w:eastAsiaTheme="minorEastAsia"/>
+          <w:sz w:val="20"/>
+          <w:szCs w:val="20"/>
+          <w:lang w:val="en-US"/>
+        </w:rPr>
+        <w:t xml:space="preserve"> centered</w:t>
+      </w:r>
+      <w:r>
+        <w:rPr>
+          <w:rFonts w:eastAsiaTheme="minorEastAsia"/>
+          <w:sz w:val="20"/>
+          <w:szCs w:val="20"/>
+          <w:lang w:val="en-US"/>
+        </w:rPr>
+        <w:t xml:space="preserve"> in [0,20] of</w:t>
+      </w:r>
+      <w:r>
+        <w:rPr>
+          <w:rFonts w:eastAsiaTheme="minorEastAsia"/>
+          <w:sz w:val="20"/>
+          <w:szCs w:val="20"/>
+          <w:lang w:val="en-US"/>
+        </w:rPr>
+        <w:t xml:space="preserve"> </w:t>
+      </w:r>
+      <m:oMath>
+        <m:r>
+          <w:rPr>
+            <w:rFonts w:ascii="Cambria Math" w:eastAsiaTheme="minorEastAsia" w:hAnsi="Cambria Math"/>
+            <w:sz w:val="20"/>
+            <w:szCs w:val="20"/>
+            <w:lang w:val="en-US"/>
+          </w:rPr>
+          <m:t>(1-</m:t>
+        </m:r>
+        <m:f>
+          <m:fPr>
+            <m:ctrlPr>
+              <w:rPr>
+                <w:rFonts w:ascii="Cambria Math" w:eastAsiaTheme="minorEastAsia" w:hAnsi="Cambria Math"/>
+                <w:i/>
+                <w:sz w:val="20"/>
+                <w:szCs w:val="20"/>
+                <w:lang w:val="en-US"/>
+              </w:rPr>
+            </m:ctrlPr>
+          </m:fPr>
+          <m:num>
+            <m:r>
+              <w:rPr>
+                <w:rFonts w:ascii="Cambria Math" w:eastAsiaTheme="minorEastAsia" w:hAnsi="Cambria Math"/>
+                <w:sz w:val="20"/>
+                <w:szCs w:val="20"/>
+                <w:lang w:val="en-US"/>
+              </w:rPr>
+              <m:t>5</m:t>
+            </m:r>
+          </m:num>
+          <m:den>
+            <m:r>
+              <w:rPr>
+                <w:rFonts w:ascii="Cambria Math" w:eastAsiaTheme="minorEastAsia" w:hAnsi="Cambria Math"/>
+                <w:sz w:val="20"/>
+                <w:szCs w:val="20"/>
+                <w:lang w:val="en-US"/>
+              </w:rPr>
+              <m:t>6</m:t>
+            </m:r>
+          </m:den>
+        </m:f>
+        <m:r>
+          <w:rPr>
+            <w:rFonts w:ascii="Cambria Math" w:eastAsiaTheme="minorEastAsia" w:hAnsi="Cambria Math"/>
+            <w:sz w:val="20"/>
+            <w:szCs w:val="20"/>
+            <w:lang w:val="en-US"/>
+          </w:rPr>
+          <m:t>)</m:t>
+        </m:r>
+        <m:sSub>
+          <m:sSubPr>
+            <m:ctrlPr>
+              <w:rPr>
+                <w:rFonts w:ascii="Cambria Math" w:eastAsiaTheme="minorEastAsia" w:hAnsi="Cambria Math"/>
+                <w:i/>
+                <w:sz w:val="20"/>
+                <w:szCs w:val="20"/>
+                <w:lang w:val="en-US"/>
+              </w:rPr>
+            </m:ctrlPr>
+          </m:sSubPr>
+          <m:e>
+            <m:r>
+              <w:rPr>
+                <w:rFonts w:ascii="Cambria Math" w:eastAsiaTheme="minorEastAsia" w:hAnsi="Cambria Math"/>
+                <w:sz w:val="20"/>
+                <w:szCs w:val="20"/>
+                <w:lang w:val="en-US"/>
+              </w:rPr>
+              <m:t>n</m:t>
+            </m:r>
+          </m:e>
+          <m:sub>
+            <m:r>
+              <w:rPr>
+                <w:rFonts w:ascii="Cambria Math" w:eastAsiaTheme="minorEastAsia" w:hAnsi="Cambria Math"/>
+                <w:sz w:val="20"/>
+                <w:szCs w:val="20"/>
+                <w:lang w:val="en-US"/>
+              </w:rPr>
+              <m:t>i</m:t>
+            </m:r>
+          </m:sub>
+        </m:sSub>
+      </m:oMath>
+      <w:r>
+        <w:rPr>
+          <w:rFonts w:eastAsiaTheme="minorEastAsia"/>
+          <w:sz w:val="20"/>
+          <w:szCs w:val="20"/>
+          <w:lang w:val="en-US"/>
+        </w:rPr>
+        <w:t xml:space="preserve"> points only of group B with radius approximately 1</w:t>
+      </w:r>
+    </w:p>
+    <w:p>
+      <w:pPr>
+        <w:pStyle w:val="Paragrafoelenco"/>
+        <w:numPr>
+          <w:ilvl w:val="0"/>
+          <w:numId w:val="3"/>
+        </w:numPr>
+        <w:rPr>
+          <w:rFonts w:eastAsiaTheme="minorEastAsia"/>
+          <w:sz w:val="20"/>
+          <w:szCs w:val="20"/>
+          <w:lang w:val="en-US"/>
+        </w:rPr>
+      </w:pPr>
+      <w:r>
+        <w:rPr>
+          <w:rFonts w:eastAsiaTheme="minorEastAsia"/>
+          <w:sz w:val="20"/>
+          <w:szCs w:val="20"/>
+          <w:lang w:val="en-US"/>
+        </w:rPr>
+        <w:t xml:space="preserve">One big </w:t>
+      </w:r>
+      <w:r>
+        <w:rPr>
+          <w:rFonts w:eastAsiaTheme="minorEastAsia"/>
+          <w:sz w:val="20"/>
+          <w:szCs w:val="20"/>
+          <w:lang w:val="en-US"/>
+        </w:rPr>
+        <w:t>ball</w:t>
+      </w:r>
+      <w:r>
+        <w:rPr>
+          <w:rFonts w:eastAsiaTheme="minorEastAsia"/>
+          <w:sz w:val="20"/>
+          <w:szCs w:val="20"/>
+          <w:lang w:val="en-US"/>
+        </w:rPr>
+        <w:t xml:space="preserve"> centered in [</w:t>
+      </w:r>
+      <w:r>
+        <w:rPr>
+          <w:rFonts w:eastAsiaTheme="minorEastAsia"/>
+          <w:sz w:val="20"/>
+          <w:szCs w:val="20"/>
+          <w:lang w:val="en-US"/>
+        </w:rPr>
+        <w:t>2</w:t>
+      </w:r>
+      <w:r>
+        <w:rPr>
+          <w:rFonts w:eastAsiaTheme="minorEastAsia"/>
+          <w:sz w:val="20"/>
+          <w:szCs w:val="20"/>
+          <w:lang w:val="en-US"/>
+        </w:rPr>
+        <w:t>0</w:t>
+      </w:r>
+      <w:r>
+        <w:rPr>
+          <w:rFonts w:eastAsiaTheme="minorEastAsia"/>
+          <w:sz w:val="20"/>
+          <w:szCs w:val="20"/>
+          <w:lang w:val="en-US"/>
+        </w:rPr>
+        <w:t>0</w:t>
+      </w:r>
+      <w:r>
+        <w:rPr>
+          <w:rFonts w:eastAsiaTheme="minorEastAsia"/>
+          <w:sz w:val="20"/>
+          <w:szCs w:val="20"/>
+          <w:lang w:val="en-US"/>
+        </w:rPr>
+        <w:t>,120] of</w:t>
+      </w:r>
+      <w:r>
+        <w:rPr>
+          <w:rFonts w:eastAsiaTheme="minorEastAsia"/>
+          <w:sz w:val="20"/>
+          <w:szCs w:val="20"/>
+          <w:lang w:val="en-US"/>
+        </w:rPr>
+        <w:t xml:space="preserve"> </w:t>
+      </w:r>
+      <m:oMath>
+        <m:f>
+          <m:fPr>
+            <m:ctrlPr>
+              <w:rPr>
+                <w:rFonts w:ascii="Cambria Math" w:eastAsiaTheme="minorEastAsia" w:hAnsi="Cambria Math"/>
+                <w:i/>
+                <w:sz w:val="20"/>
+                <w:szCs w:val="20"/>
+                <w:lang w:val="en-US"/>
+              </w:rPr>
+            </m:ctrlPr>
+          </m:fPr>
+          <m:num>
+            <m:r>
+              <w:rPr>
+                <w:rFonts w:ascii="Cambria Math" w:eastAsiaTheme="minorEastAsia" w:hAnsi="Cambria Math"/>
+                <w:sz w:val="20"/>
+                <w:szCs w:val="20"/>
+                <w:lang w:val="en-US"/>
+              </w:rPr>
+              <m:t>5</m:t>
+            </m:r>
+          </m:num>
+          <m:den>
+            <m:r>
+              <w:rPr>
+                <w:rFonts w:ascii="Cambria Math" w:eastAsiaTheme="minorEastAsia" w:hAnsi="Cambria Math"/>
+                <w:sz w:val="20"/>
+                <w:szCs w:val="20"/>
+                <w:lang w:val="en-US"/>
+              </w:rPr>
+              <m:t>6</m:t>
+            </m:r>
+          </m:den>
+        </m:f>
+        <m:sSub>
+          <m:sSubPr>
+            <m:ctrlPr>
+              <w:rPr>
+                <w:rFonts w:ascii="Cambria Math" w:eastAsiaTheme="minorEastAsia" w:hAnsi="Cambria Math"/>
+                <w:i/>
+                <w:sz w:val="20"/>
+                <w:szCs w:val="20"/>
+                <w:lang w:val="en-US"/>
+              </w:rPr>
+            </m:ctrlPr>
+          </m:sSubPr>
+          <m:e>
+            <m:r>
+              <w:rPr>
+                <w:rFonts w:ascii="Cambria Math" w:eastAsiaTheme="minorEastAsia" w:hAnsi="Cambria Math"/>
+                <w:sz w:val="20"/>
+                <w:szCs w:val="20"/>
+                <w:lang w:val="en-US"/>
+              </w:rPr>
+              <m:t>n</m:t>
+            </m:r>
+          </m:e>
+          <m:sub>
+            <m:r>
+              <w:rPr>
+                <w:rFonts w:ascii="Cambria Math" w:eastAsiaTheme="minorEastAsia" w:hAnsi="Cambria Math"/>
+                <w:sz w:val="20"/>
+                <w:szCs w:val="20"/>
+                <w:lang w:val="en-US"/>
+              </w:rPr>
+              <m:t>i</m:t>
+            </m:r>
+          </m:sub>
+        </m:sSub>
+      </m:oMath>
+      <w:r>
+        <w:rPr>
+          <w:rFonts w:eastAsiaTheme="minorEastAsia"/>
+          <w:sz w:val="20"/>
+          <w:szCs w:val="20"/>
+          <w:lang w:val="en-US"/>
+        </w:rPr>
+        <w:t xml:space="preserve"> points only of group A with radius approximately 5</w:t>
+      </w:r>
+    </w:p>
+    <w:p>
+      <w:pPr>
+        <w:pStyle w:val="Paragrafoelenco"/>
+        <w:numPr>
+          <w:ilvl w:val="0"/>
+          <w:numId w:val="3"/>
+        </w:numPr>
+        <w:rPr>
+          <w:rFonts w:eastAsiaTheme="minorEastAsia"/>
+          <w:sz w:val="20"/>
+          <w:szCs w:val="20"/>
+          <w:lang w:val="en-US"/>
+        </w:rPr>
+      </w:pPr>
+      <w:r>
+        <w:rPr>
+          <w:rFonts w:eastAsiaTheme="minorEastAsia"/>
+          <w:sz w:val="20"/>
+          <w:szCs w:val="20"/>
+          <w:lang w:val="en-US"/>
+        </w:rPr>
+        <w:t xml:space="preserve">One small </w:t>
+      </w:r>
+      <w:r>
+        <w:rPr>
+          <w:rFonts w:eastAsiaTheme="minorEastAsia"/>
+          <w:sz w:val="20"/>
+          <w:szCs w:val="20"/>
+          <w:lang w:val="en-US"/>
+        </w:rPr>
+        <w:t>ball</w:t>
+      </w:r>
+      <w:r>
+        <w:rPr>
+          <w:rFonts w:eastAsiaTheme="minorEastAsia"/>
+          <w:sz w:val="20"/>
+          <w:szCs w:val="20"/>
+          <w:lang w:val="en-US"/>
+        </w:rPr>
+        <w:t xml:space="preserve"> centered in [</w:t>
+      </w:r>
+      <w:r>
+        <w:rPr>
+          <w:rFonts w:eastAsiaTheme="minorEastAsia"/>
+          <w:sz w:val="20"/>
+          <w:szCs w:val="20"/>
+          <w:lang w:val="en-US"/>
+        </w:rPr>
+        <w:t>20</w:t>
+      </w:r>
+      <w:r>
+        <w:rPr>
+          <w:rFonts w:eastAsiaTheme="minorEastAsia"/>
+          <w:sz w:val="20"/>
+          <w:szCs w:val="20"/>
+          <w:lang w:val="en-US"/>
+        </w:rPr>
+        <w:t xml:space="preserve">0,20] of </w:t>
+      </w:r>
+      <m:oMath>
+        <m:d>
+          <m:dPr>
+            <m:ctrlPr>
+              <w:rPr>
+                <w:rFonts w:ascii="Cambria Math" w:eastAsiaTheme="minorEastAsia" w:hAnsi="Cambria Math"/>
+                <w:i/>
+                <w:sz w:val="20"/>
+                <w:szCs w:val="20"/>
+                <w:lang w:val="en-US"/>
+              </w:rPr>
+            </m:ctrlPr>
+          </m:dPr>
+          <m:e>
+            <m:r>
+              <w:rPr>
+                <w:rFonts w:ascii="Cambria Math" w:eastAsiaTheme="minorEastAsia" w:hAnsi="Cambria Math"/>
+                <w:sz w:val="20"/>
+                <w:szCs w:val="20"/>
+                <w:lang w:val="en-US"/>
+              </w:rPr>
+              <m:t>1-</m:t>
+            </m:r>
+            <m:f>
+              <m:fPr>
+                <m:ctrlPr>
+                  <w:rPr>
+                    <w:rFonts w:ascii="Cambria Math" w:eastAsiaTheme="minorEastAsia" w:hAnsi="Cambria Math"/>
+                    <w:i/>
+                    <w:sz w:val="20"/>
+                    <w:szCs w:val="20"/>
+                    <w:lang w:val="en-US"/>
+                  </w:rPr>
+                </m:ctrlPr>
+              </m:fPr>
+              <m:num>
+                <m:r>
+                  <w:rPr>
+                    <w:rFonts w:ascii="Cambria Math" w:eastAsiaTheme="minorEastAsia" w:hAnsi="Cambria Math"/>
+                    <w:sz w:val="20"/>
+                    <w:szCs w:val="20"/>
+                    <w:lang w:val="en-US"/>
+                  </w:rPr>
+                  <m:t>5</m:t>
+                </m:r>
+              </m:num>
+              <m:den>
+                <m:r>
+                  <w:rPr>
+                    <w:rFonts w:ascii="Cambria Math" w:eastAsiaTheme="minorEastAsia" w:hAnsi="Cambria Math"/>
+                    <w:sz w:val="20"/>
+                    <w:szCs w:val="20"/>
+                    <w:lang w:val="en-US"/>
+                  </w:rPr>
+                  <m:t>6</m:t>
+                </m:r>
+              </m:den>
+            </m:f>
+          </m:e>
+        </m:d>
+        <m:sSub>
+          <m:sSubPr>
+            <m:ctrlPr>
+              <w:rPr>
+                <w:rFonts w:ascii="Cambria Math" w:eastAsiaTheme="minorEastAsia" w:hAnsi="Cambria Math"/>
+                <w:i/>
+                <w:sz w:val="20"/>
+                <w:szCs w:val="20"/>
+                <w:lang w:val="en-US"/>
+              </w:rPr>
+            </m:ctrlPr>
+          </m:sSubPr>
+          <m:e>
+            <m:r>
+              <w:rPr>
+                <w:rFonts w:ascii="Cambria Math" w:eastAsiaTheme="minorEastAsia" w:hAnsi="Cambria Math"/>
+                <w:sz w:val="20"/>
+                <w:szCs w:val="20"/>
+                <w:lang w:val="en-US"/>
+              </w:rPr>
+              <m:t>n</m:t>
+            </m:r>
+          </m:e>
+          <m:sub>
+            <m:r>
+              <w:rPr>
+                <w:rFonts w:ascii="Cambria Math" w:eastAsiaTheme="minorEastAsia" w:hAnsi="Cambria Math"/>
+                <w:sz w:val="20"/>
+                <w:szCs w:val="20"/>
+                <w:lang w:val="en-US"/>
+              </w:rPr>
+              <m:t>i</m:t>
+            </m:r>
+          </m:sub>
+        </m:sSub>
+      </m:oMath>
+      <w:r>
+        <w:rPr>
+          <w:rFonts w:eastAsiaTheme="minorEastAsia"/>
+          <w:sz w:val="20"/>
+          <w:szCs w:val="20"/>
+          <w:lang w:val="en-US"/>
+        </w:rPr>
+        <w:t xml:space="preserve"> p</w:t>
+      </w:r>
+      <w:r>
+        <w:rPr>
+          <w:rFonts w:eastAsiaTheme="minorEastAsia"/>
+          <w:sz w:val="20"/>
+          <w:szCs w:val="20"/>
+          <w:lang w:val="en-US"/>
+        </w:rPr>
+        <w:t>oints only of group B with radius approximately 1</w:t>
+      </w:r>
+    </w:p>
+    <w:p>
+      <w:pPr>
+        <w:rPr>
+          <w:sz w:val="20"/>
+          <w:szCs w:val="20"/>
+          <w:lang w:val="en-US"/>
+        </w:rPr>
+      </w:pPr>
+      <w:r>
+        <w:rPr>
+          <w:rFonts w:eastAsiaTheme="minorEastAsia"/>
+          <w:sz w:val="20"/>
+          <w:szCs w:val="20"/>
+          <w:lang w:val="en-US"/>
+        </w:rPr>
+        <w:lastRenderedPageBreak/>
+        <w:t xml:space="preserve">These four balls will be clustered in </w:t>
+      </w:r>
+      <w:r>
+        <w:rPr>
+          <w:rFonts w:eastAsiaTheme="minorEastAsia"/>
+          <w:sz w:val="20"/>
+          <w:szCs w:val="20"/>
+          <w:lang w:val="en-US"/>
+        </w:rPr>
+        <w:t xml:space="preserve">2 clusters. The centers will probably be the ones represented in </w:t>
+      </w:r>
+      <w:r>
+        <w:rPr>
+          <w:i/>
+          <w:iCs/>
+          <w:color w:val="5B9BD5" w:themeColor="accent1"/>
+          <w:sz w:val="20"/>
+          <w:szCs w:val="20"/>
+          <w:lang w:val="en-US"/>
+        </w:rPr>
+        <w:t>Figure 1</w:t>
+      </w:r>
+      <w:r>
+        <w:rPr>
+          <w:sz w:val="20"/>
+          <w:szCs w:val="20"/>
+          <w:lang w:val="en-US"/>
+        </w:rPr>
+        <w:t xml:space="preserve"> with</w:t>
+      </w:r>
+      <w:r>
+        <w:rPr>
+          <w:sz w:val="20"/>
+          <w:szCs w:val="20"/>
+          <w:lang w:val="en-US"/>
+        </w:rPr>
+        <w:t xml:space="preserve"> the standard k-means that treats the 2 small balls as outliers as they don’t weight much and the fair k-means that </w:t>
+      </w:r>
+      <w:r>
+        <w:rPr>
+          <w:sz w:val="20"/>
+          <w:szCs w:val="20"/>
+          <w:lang w:val="en-US"/>
+        </w:rPr>
+        <w:t>puts the centers between the clusters.</w:t>
+      </w:r>
+    </w:p>
+    <w:p>
+      <w:pPr>
+        <w:rPr>
+          <w:sz w:val="20"/>
+          <w:szCs w:val="20"/>
+          <w:lang w:val="en-US"/>
+        </w:rPr>
+      </w:pPr>
+      <w:r>
+        <w:rPr>
+          <w:sz w:val="20"/>
+          <w:szCs w:val="20"/>
+          <w:lang w:val="en-US"/>
+        </w:rPr>
+        <w:t xml:space="preserve">Then the last cluster, if needed (if K is odd), will </w:t>
+      </w:r>
+      <w:r>
+        <w:rPr>
+          <w:sz w:val="20"/>
+          <w:szCs w:val="20"/>
+          <w:lang w:val="en-US"/>
+        </w:rPr>
+        <w:t>consist of:</w:t>
+      </w:r>
+    </w:p>
+    <w:p>
+      <w:pPr>
+        <w:rPr>
+          <w:rFonts w:eastAsiaTheme="minorEastAsia"/>
+          <w:sz w:val="20"/>
+          <w:szCs w:val="20"/>
+          <w:lang w:val="en-US"/>
+        </w:rPr>
+      </w:pPr>
+      <w:r>
+        <w:rPr>
+          <w:sz w:val="20"/>
+          <w:szCs w:val="20"/>
+          <w:lang w:val="en-US"/>
+        </w:rPr>
+        <w:t xml:space="preserve">Then we create </w:t>
+      </w:r>
+      <m:oMath>
+        <m:d>
+          <m:dPr>
+            <m:begChr m:val="⌊"/>
+            <m:endChr m:val="⌋"/>
+            <m:ctrlPr>
+              <w:rPr>
+                <w:rFonts w:ascii="Cambria Math" w:hAnsi="Cambria Math"/>
+                <w:i/>
+                <w:sz w:val="20"/>
+                <w:szCs w:val="20"/>
+                <w:lang w:val="en-US"/>
+              </w:rPr>
+            </m:ctrlPr>
+          </m:dPr>
+          <m:e>
+            <m:r>
+              <w:rPr>
+                <w:rFonts w:ascii="Cambria Math" w:hAnsi="Cambria Math"/>
+                <w:sz w:val="20"/>
+                <w:szCs w:val="20"/>
+                <w:lang w:val="en-US"/>
+              </w:rPr>
+              <m:t>K/2</m:t>
+            </m:r>
+          </m:e>
+        </m:d>
+      </m:oMath>
+      <w:r>
+        <w:rPr>
+          <w:rFonts w:eastAsiaTheme="minorEastAsia"/>
+          <w:sz w:val="20"/>
+          <w:szCs w:val="20"/>
+          <w:lang w:val="en-US"/>
+        </w:rPr>
+        <w:t xml:space="preserve"> times the following balls:</w:t>
+      </w:r>
+    </w:p>
+    <w:p>
+      <w:pPr>
+        <w:pStyle w:val="Paragrafoelenco"/>
+        <w:numPr>
+          <w:ilvl w:val="0"/>
+          <w:numId w:val="3"/>
+        </w:numPr>
+        <w:rPr>
+          <w:rFonts w:eastAsiaTheme="minorEastAsia"/>
+          <w:sz w:val="20"/>
+          <w:szCs w:val="20"/>
+          <w:lang w:val="en-US"/>
+        </w:rPr>
+      </w:pPr>
+      <w:r>
+        <w:rPr>
+          <w:rFonts w:eastAsiaTheme="minorEastAsia"/>
+          <w:sz w:val="20"/>
+          <w:szCs w:val="20"/>
+          <w:lang w:val="en-US"/>
+        </w:rPr>
+        <w:t xml:space="preserve">One big ball centered in [0,120] of </w:t>
+      </w:r>
+      <m:oMath>
+        <m:f>
+          <m:fPr>
+            <m:ctrlPr>
+              <w:rPr>
+                <w:rFonts w:ascii="Cambria Math" w:eastAsiaTheme="minorEastAsia" w:hAnsi="Cambria Math"/>
+                <w:i/>
+                <w:sz w:val="20"/>
+                <w:szCs w:val="20"/>
+                <w:lang w:val="en-US"/>
+              </w:rPr>
+            </m:ctrlPr>
+          </m:fPr>
+          <m:num>
+            <m:r>
+              <w:rPr>
+                <w:rFonts w:ascii="Cambria Math" w:eastAsiaTheme="minorEastAsia" w:hAnsi="Cambria Math"/>
+                <w:sz w:val="20"/>
+                <w:szCs w:val="20"/>
+                <w:lang w:val="en-US"/>
+              </w:rPr>
+              <m:t>5</m:t>
+            </m:r>
+          </m:num>
+          <m:den>
+            <m:r>
+              <w:rPr>
+                <w:rFonts w:ascii="Cambria Math" w:eastAsiaTheme="minorEastAsia" w:hAnsi="Cambria Math"/>
+                <w:sz w:val="20"/>
+                <w:szCs w:val="20"/>
+                <w:lang w:val="en-US"/>
+              </w:rPr>
+              <m:t>6</m:t>
+            </m:r>
+          </m:den>
+        </m:f>
+        <m:sSub>
+          <m:sSubPr>
+            <m:ctrlPr>
+              <w:rPr>
+                <w:rFonts w:ascii="Cambria Math" w:eastAsiaTheme="minorEastAsia" w:hAnsi="Cambria Math"/>
+                <w:i/>
+                <w:sz w:val="20"/>
+                <w:szCs w:val="20"/>
+                <w:lang w:val="en-US"/>
+              </w:rPr>
+            </m:ctrlPr>
+          </m:sSubPr>
+          <m:e>
+            <m:r>
+              <w:rPr>
+                <w:rFonts w:ascii="Cambria Math" w:eastAsiaTheme="minorEastAsia" w:hAnsi="Cambria Math"/>
+                <w:sz w:val="20"/>
+                <w:szCs w:val="20"/>
+                <w:lang w:val="en-US"/>
+              </w:rPr>
+              <m:t>n</m:t>
+            </m:r>
+          </m:e>
+          <m:sub>
+            <m:r>
+              <w:rPr>
+                <w:rFonts w:ascii="Cambria Math" w:eastAsiaTheme="minorEastAsia" w:hAnsi="Cambria Math"/>
+                <w:sz w:val="20"/>
+                <w:szCs w:val="20"/>
+                <w:lang w:val="en-US"/>
+              </w:rPr>
+              <m:t>i</m:t>
+            </m:r>
+          </m:sub>
+        </m:sSub>
+      </m:oMath>
+      <w:r>
+        <w:rPr>
+          <w:rFonts w:eastAsiaTheme="minorEastAsia"/>
+          <w:sz w:val="20"/>
+          <w:szCs w:val="20"/>
+          <w:lang w:val="en-US"/>
+        </w:rPr>
+        <w:t xml:space="preserve"> points only of group A with radius approximately 5</w:t>
+      </w:r>
+    </w:p>
+    <w:p>
+      <w:pPr>
+        <w:pStyle w:val="Paragrafoelenco"/>
+        <w:numPr>
+          <w:ilvl w:val="0"/>
+          <w:numId w:val="3"/>
+        </w:numPr>
+        <w:rPr>
+          <w:rFonts w:eastAsiaTheme="minorEastAsia"/>
+          <w:sz w:val="20"/>
+          <w:szCs w:val="20"/>
+          <w:lang w:val="en-US"/>
+        </w:rPr>
+      </w:pPr>
+      <w:r>
+        <w:rPr>
+          <w:rFonts w:eastAsiaTheme="minorEastAsia"/>
+          <w:sz w:val="20"/>
+          <w:szCs w:val="20"/>
+          <w:lang w:val="en-US"/>
+        </w:rPr>
+        <w:t xml:space="preserve">One small ball centered in [0,20] of </w:t>
+      </w:r>
+      <m:oMath>
+        <m:r>
+          <w:rPr>
+            <w:rFonts w:ascii="Cambria Math" w:eastAsiaTheme="minorEastAsia" w:hAnsi="Cambria Math"/>
+            <w:sz w:val="20"/>
+            <w:szCs w:val="20"/>
+            <w:lang w:val="en-US"/>
+          </w:rPr>
+          <m:t>(1-</m:t>
+        </m:r>
+        <m:f>
+          <m:fPr>
+            <m:ctrlPr>
+              <w:rPr>
+                <w:rFonts w:ascii="Cambria Math" w:eastAsiaTheme="minorEastAsia" w:hAnsi="Cambria Math"/>
+                <w:i/>
+                <w:sz w:val="20"/>
+                <w:szCs w:val="20"/>
+                <w:lang w:val="en-US"/>
+              </w:rPr>
+            </m:ctrlPr>
+          </m:fPr>
+          <m:num>
+            <m:r>
+              <w:rPr>
+                <w:rFonts w:ascii="Cambria Math" w:eastAsiaTheme="minorEastAsia" w:hAnsi="Cambria Math"/>
+                <w:sz w:val="20"/>
+                <w:szCs w:val="20"/>
+                <w:lang w:val="en-US"/>
+              </w:rPr>
+              <m:t>5</m:t>
+            </m:r>
+          </m:num>
+          <m:den>
+            <m:r>
+              <w:rPr>
+                <w:rFonts w:ascii="Cambria Math" w:eastAsiaTheme="minorEastAsia" w:hAnsi="Cambria Math"/>
+                <w:sz w:val="20"/>
+                <w:szCs w:val="20"/>
+                <w:lang w:val="en-US"/>
+              </w:rPr>
+              <m:t>6</m:t>
+            </m:r>
+          </m:den>
+        </m:f>
+        <m:r>
+          <w:rPr>
+            <w:rFonts w:ascii="Cambria Math" w:eastAsiaTheme="minorEastAsia" w:hAnsi="Cambria Math"/>
+            <w:sz w:val="20"/>
+            <w:szCs w:val="20"/>
+            <w:lang w:val="en-US"/>
+          </w:rPr>
+          <m:t>)</m:t>
+        </m:r>
+        <m:sSub>
+          <m:sSubPr>
+            <m:ctrlPr>
+              <w:rPr>
+                <w:rFonts w:ascii="Cambria Math" w:eastAsiaTheme="minorEastAsia" w:hAnsi="Cambria Math"/>
+                <w:i/>
+                <w:sz w:val="20"/>
+                <w:szCs w:val="20"/>
+                <w:lang w:val="en-US"/>
+              </w:rPr>
+            </m:ctrlPr>
+          </m:sSubPr>
+          <m:e>
+            <m:r>
+              <w:rPr>
+                <w:rFonts w:ascii="Cambria Math" w:eastAsiaTheme="minorEastAsia" w:hAnsi="Cambria Math"/>
+                <w:sz w:val="20"/>
+                <w:szCs w:val="20"/>
+                <w:lang w:val="en-US"/>
+              </w:rPr>
+              <m:t>n</m:t>
+            </m:r>
+          </m:e>
+          <m:sub>
+            <m:r>
+              <w:rPr>
+                <w:rFonts w:ascii="Cambria Math" w:eastAsiaTheme="minorEastAsia" w:hAnsi="Cambria Math"/>
+                <w:sz w:val="20"/>
+                <w:szCs w:val="20"/>
+                <w:lang w:val="en-US"/>
+              </w:rPr>
+              <m:t>i</m:t>
+            </m:r>
+          </m:sub>
+        </m:sSub>
+      </m:oMath>
+      <w:r>
+        <w:rPr>
+          <w:rFonts w:eastAsiaTheme="minorEastAsia"/>
+          <w:sz w:val="20"/>
+          <w:szCs w:val="20"/>
+          <w:lang w:val="en-US"/>
+        </w:rPr>
+        <w:t xml:space="preserve"> points only of group B with radius approximately 1</w:t>
+      </w:r>
+    </w:p>
+    <w:p>
+      <w:pPr>
+        <w:rPr>
+          <w:rFonts w:eastAsiaTheme="minorEastAsia"/>
+          <w:sz w:val="20"/>
+          <w:szCs w:val="20"/>
+          <w:lang w:val="en-US"/>
+        </w:rPr>
+      </w:pPr>
+      <w:r>
+        <w:rPr>
+          <w:rFonts w:eastAsiaTheme="minorEastAsia"/>
+          <w:sz w:val="20"/>
+          <w:szCs w:val="20"/>
+          <w:lang w:val="en-US"/>
+        </w:rPr>
+        <w:t xml:space="preserve">The idea is the same as above: the </w:t>
+      </w:r>
+      <w:r>
+        <w:rPr>
+          <w:rFonts w:eastAsiaTheme="minorEastAsia"/>
+          <w:sz w:val="20"/>
+          <w:szCs w:val="20"/>
+          <w:lang w:val="en-US"/>
+        </w:rPr>
+        <w:t>standard k-means will treat the small ball as outliers.</w:t>
+      </w:r>
+    </w:p>
+    <w:p>
+      <w:pPr>
+        <w:rPr>
+          <w:rFonts w:eastAsiaTheme="minorEastAsia"/>
+          <w:sz w:val="20"/>
+          <w:szCs w:val="20"/>
+          <w:lang w:val="en-US"/>
+        </w:rPr>
+      </w:pPr>
+      <w:r>
+        <w:rPr>
+          <w:rFonts w:eastAsiaTheme="minorEastAsia"/>
+          <w:sz w:val="20"/>
+          <w:szCs w:val="20"/>
+          <w:lang w:val="en-US"/>
+        </w:rPr>
+        <w:t>Requirements: N &gt;= 2K.</w:t>
+      </w:r>
+    </w:p>
+    <w:p>
+      <w:pPr>
+        <w:rPr>
+          <w:lang w:val="en-US"/>
+        </w:rPr>
+      </w:pPr>
+    </w:p>
+    <w:p>
+      <w:pPr>
+        <w:rPr>
           <w:b/>
           <w:bCs/>
           <w:sz w:val="20"/>
@@ -1163,14 +2896,140 @@
           <w:lang w:val="en-US"/>
         </w:rPr>
       </w:pPr>
+      <w:r>
+        <w:rPr>
+          <w:b/>
+          <w:bCs/>
+          <w:sz w:val="20"/>
+          <w:szCs w:val="20"/>
+          <w:lang w:val="en-US"/>
+        </w:rPr>
+        <w:t>REFERENCES</w:t>
+      </w:r>
     </w:p>
     <w:p>
       <w:pPr>
-        <w:pStyle w:val="Paragrafoelenco"/>
-        <w:rPr>
-          <w:lang w:val="en-US"/>
-        </w:rPr>
-      </w:pPr>
+        <w:rPr>
+          <w:sz w:val="20"/>
+          <w:szCs w:val="20"/>
+          <w:lang w:val="en-US"/>
+        </w:rPr>
+      </w:pPr>
+      <w:proofErr w:type="spellStart"/>
+      <w:r>
+        <w:rPr>
+          <w:sz w:val="20"/>
+          <w:szCs w:val="20"/>
+        </w:rPr>
+        <w:t>Mehrdad</w:t>
+      </w:r>
+      <w:proofErr w:type="spellEnd"/>
+      <w:r>
+        <w:rPr>
+          <w:sz w:val="20"/>
+          <w:szCs w:val="20"/>
+        </w:rPr>
+        <w:t xml:space="preserve"> </w:t>
+      </w:r>
+      <w:proofErr w:type="spellStart"/>
+      <w:r>
+        <w:rPr>
+          <w:sz w:val="20"/>
+          <w:szCs w:val="20"/>
+        </w:rPr>
+        <w:t>Ghadiri</w:t>
+      </w:r>
+      <w:proofErr w:type="spellEnd"/>
+      <w:r>
+        <w:rPr>
+          <w:sz w:val="20"/>
+          <w:szCs w:val="20"/>
+        </w:rPr>
+        <w:t xml:space="preserve">, Samira </w:t>
+      </w:r>
+      <w:proofErr w:type="spellStart"/>
+      <w:r>
+        <w:rPr>
+          <w:sz w:val="20"/>
+          <w:szCs w:val="20"/>
+        </w:rPr>
+        <w:t>Samadi</w:t>
+      </w:r>
+      <w:proofErr w:type="spellEnd"/>
+      <w:r>
+        <w:rPr>
+          <w:sz w:val="20"/>
+          <w:szCs w:val="20"/>
+        </w:rPr>
+        <w:t xml:space="preserve">, and </w:t>
+      </w:r>
+      <w:proofErr w:type="spellStart"/>
+      <w:r>
+        <w:rPr>
+          <w:sz w:val="20"/>
+          <w:szCs w:val="20"/>
+        </w:rPr>
+        <w:t>Santosh</w:t>
+      </w:r>
+      <w:proofErr w:type="spellEnd"/>
+      <w:r>
+        <w:rPr>
+          <w:sz w:val="20"/>
+          <w:szCs w:val="20"/>
+        </w:rPr>
+        <w:t xml:space="preserve"> </w:t>
+      </w:r>
+      <w:proofErr w:type="spellStart"/>
+      <w:r>
+        <w:rPr>
+          <w:sz w:val="20"/>
+          <w:szCs w:val="20"/>
+        </w:rPr>
+        <w:t>Vempala</w:t>
+      </w:r>
+      <w:proofErr w:type="spellEnd"/>
+      <w:r>
+        <w:rPr>
+          <w:sz w:val="20"/>
+          <w:szCs w:val="20"/>
+        </w:rPr>
+        <w:t xml:space="preserve">. </w:t>
+      </w:r>
+      <w:r>
+        <w:rPr>
+          <w:sz w:val="20"/>
+          <w:szCs w:val="20"/>
+          <w:lang w:val="en-US"/>
+        </w:rPr>
+        <w:t>2021. Socially Fair k-Means Clustering.</w:t>
+      </w:r>
+      <w:r>
+        <w:rPr>
+          <w:sz w:val="20"/>
+          <w:szCs w:val="20"/>
+          <w:lang w:val="en-US"/>
+        </w:rPr>
+        <w:t xml:space="preserve"> </w:t>
+      </w:r>
+      <w:hyperlink r:id="rId6" w:history="1">
+        <w:r>
+          <w:rPr>
+            <w:rStyle w:val="Collegamentoipertestuale"/>
+            <w:sz w:val="20"/>
+            <w:szCs w:val="20"/>
+            <w:lang w:val="en-US"/>
+          </w:rPr>
+          <w:t>https://doi.org/10.1145/3442188.3445906</w:t>
+        </w:r>
+      </w:hyperlink>
+      <w:r>
+        <w:rPr>
+          <w:sz w:val="20"/>
+          <w:szCs w:val="20"/>
+          <w:lang w:val="en-US"/>
+        </w:rPr>
+        <w:t xml:space="preserve"> </w:t>
+      </w:r>
     </w:p>
     <w:sectPr>
       <w:pgSz w:w="11906" w:h="16838"/>
@@ -1298,16 +3157,16 @@
     </w:lvl>
   </w:abstractNum>
   <w:abstractNum w:abstractNumId="1" w15:restartNumberingAfterBreak="0">
-    <w:nsid w:val="376604A1"/>
+    <w:nsid w:val="33452EAA"/>
     <w:multiLevelType w:val="hybridMultilevel"/>
-    <w:tmpl w:val="AB821BB4"/>
+    <w:tmpl w:val="E5661996"/>
     <w:lvl w:ilvl="0" w:tplc="04100001">
       <w:start w:val="1"/>
       <w:numFmt w:val="bullet"/>
       <w:lvlText w:val=""/>
       <w:lvlJc w:val="left"/>
       <w:pPr>
-        <w:ind w:left="1080" w:hanging="360"/>
+        <w:ind w:left="720" w:hanging="360"/>
       </w:pPr>
       <w:rPr>
         <w:rFonts w:ascii="Symbol" w:hAnsi="Symbol" w:hint="default"/>
@@ -1319,7 +3178,7 @@
       <w:lvlText w:val="o"/>
       <w:lvlJc w:val="left"/>
       <w:pPr>
-        <w:ind w:left="1800" w:hanging="360"/>
+        <w:ind w:left="1440" w:hanging="360"/>
       </w:pPr>
       <w:rPr>
         <w:rFonts w:ascii="Courier New" w:hAnsi="Courier New" w:cs="Courier New" w:hint="default"/>
@@ -1331,7 +3190,7 @@
       <w:lvlText w:val=""/>
       <w:lvlJc w:val="left"/>
       <w:pPr>
-        <w:ind w:left="2520" w:hanging="360"/>
+        <w:ind w:left="2160" w:hanging="360"/>
       </w:pPr>
       <w:rPr>
         <w:rFonts w:ascii="Wingdings" w:hAnsi="Wingdings" w:hint="default"/>
@@ -1343,7 +3202,7 @@
       <w:lvlText w:val=""/>
       <w:lvlJc w:val="left"/>
       <w:pPr>
-        <w:ind w:left="3240" w:hanging="360"/>
+        <w:ind w:left="2880" w:hanging="360"/>
       </w:pPr>
       <w:rPr>
         <w:rFonts w:ascii="Symbol" w:hAnsi="Symbol" w:hint="default"/>
@@ -1355,7 +3214,7 @@
       <w:lvlText w:val="o"/>
       <w:lvlJc w:val="left"/>
       <w:pPr>
-        <w:ind w:left="3960" w:hanging="360"/>
+        <w:ind w:left="3600" w:hanging="360"/>
       </w:pPr>
       <w:rPr>
         <w:rFonts w:ascii="Courier New" w:hAnsi="Courier New" w:cs="Courier New" w:hint="default"/>
@@ -1367,7 +3226,7 @@
       <w:lvlText w:val=""/>
       <w:lvlJc w:val="left"/>
       <w:pPr>
-        <w:ind w:left="4680" w:hanging="360"/>
+        <w:ind w:left="4320" w:hanging="360"/>
       </w:pPr>
       <w:rPr>
         <w:rFonts w:ascii="Wingdings" w:hAnsi="Wingdings" w:hint="default"/>
@@ -1379,7 +3238,7 @@
       <w:lvlText w:val=""/>
       <w:lvlJc w:val="left"/>
       <w:pPr>
-        <w:ind w:left="5400" w:hanging="360"/>
+        <w:ind w:left="5040" w:hanging="360"/>
       </w:pPr>
       <w:rPr>
         <w:rFonts w:ascii="Symbol" w:hAnsi="Symbol" w:hint="default"/>
@@ -1391,7 +3250,7 @@
       <w:lvlText w:val="o"/>
       <w:lvlJc w:val="left"/>
       <w:pPr>
-        <w:ind w:left="6120" w:hanging="360"/>
+        <w:ind w:left="5760" w:hanging="360"/>
       </w:pPr>
       <w:rPr>
         <w:rFonts w:ascii="Courier New" w:hAnsi="Courier New" w:cs="Courier New" w:hint="default"/>
@@ -1403,6 +3262,119 @@
       <w:lvlText w:val=""/>
       <w:lvlJc w:val="left"/>
       <w:pPr>
+        <w:ind w:left="6480" w:hanging="360"/>
+      </w:pPr>
+      <w:rPr>
+        <w:rFonts w:ascii="Wingdings" w:hAnsi="Wingdings" w:hint="default"/>
+      </w:rPr>
+    </w:lvl>
+  </w:abstractNum>
+  <w:abstractNum w:abstractNumId="2" w15:restartNumberingAfterBreak="0">
+    <w:nsid w:val="376604A1"/>
+    <w:multiLevelType w:val="hybridMultilevel"/>
+    <w:tmpl w:val="AB821BB4"/>
+    <w:lvl w:ilvl="0" w:tplc="04100001">
+      <w:start w:val="1"/>
+      <w:numFmt w:val="bullet"/>
+      <w:lvlText w:val=""/>
+      <w:lvlJc w:val="left"/>
+      <w:pPr>
+        <w:ind w:left="1080" w:hanging="360"/>
+      </w:pPr>
+      <w:rPr>
+        <w:rFonts w:ascii="Symbol" w:hAnsi="Symbol" w:hint="default"/>
+      </w:rPr>
+    </w:lvl>
+    <w:lvl w:ilvl="1" w:tplc="04100003" w:tentative="1">
+      <w:start w:val="1"/>
+      <w:numFmt w:val="bullet"/>
+      <w:lvlText w:val="o"/>
+      <w:lvlJc w:val="left"/>
+      <w:pPr>
+        <w:ind w:left="1800" w:hanging="360"/>
+      </w:pPr>
+      <w:rPr>
+        <w:rFonts w:ascii="Courier New" w:hAnsi="Courier New" w:cs="Courier New" w:hint="default"/>
+      </w:rPr>
+    </w:lvl>
+    <w:lvl w:ilvl="2" w:tplc="04100005" w:tentative="1">
+      <w:start w:val="1"/>
+      <w:numFmt w:val="bullet"/>
+      <w:lvlText w:val=""/>
+      <w:lvlJc w:val="left"/>
+      <w:pPr>
+        <w:ind w:left="2520" w:hanging="360"/>
+      </w:pPr>
+      <w:rPr>
+        <w:rFonts w:ascii="Wingdings" w:hAnsi="Wingdings" w:hint="default"/>
+      </w:rPr>
+    </w:lvl>
+    <w:lvl w:ilvl="3" w:tplc="04100001" w:tentative="1">
+      <w:start w:val="1"/>
+      <w:numFmt w:val="bullet"/>
+      <w:lvlText w:val=""/>
+      <w:lvlJc w:val="left"/>
+      <w:pPr>
+        <w:ind w:left="3240" w:hanging="360"/>
+      </w:pPr>
+      <w:rPr>
+        <w:rFonts w:ascii="Symbol" w:hAnsi="Symbol" w:hint="default"/>
+      </w:rPr>
+    </w:lvl>
+    <w:lvl w:ilvl="4" w:tplc="04100003" w:tentative="1">
+      <w:start w:val="1"/>
+      <w:numFmt w:val="bullet"/>
+      <w:lvlText w:val="o"/>
+      <w:lvlJc w:val="left"/>
+      <w:pPr>
+        <w:ind w:left="3960" w:hanging="360"/>
+      </w:pPr>
+      <w:rPr>
+        <w:rFonts w:ascii="Courier New" w:hAnsi="Courier New" w:cs="Courier New" w:hint="default"/>
+      </w:rPr>
+    </w:lvl>
+    <w:lvl w:ilvl="5" w:tplc="04100005" w:tentative="1">
+      <w:start w:val="1"/>
+      <w:numFmt w:val="bullet"/>
+      <w:lvlText w:val=""/>
+      <w:lvlJc w:val="left"/>
+      <w:pPr>
+        <w:ind w:left="4680" w:hanging="360"/>
+      </w:pPr>
+      <w:rPr>
+        <w:rFonts w:ascii="Wingdings" w:hAnsi="Wingdings" w:hint="default"/>
+      </w:rPr>
+    </w:lvl>
+    <w:lvl w:ilvl="6" w:tplc="04100001" w:tentative="1">
+      <w:start w:val="1"/>
+      <w:numFmt w:val="bullet"/>
+      <w:lvlText w:val=""/>
+      <w:lvlJc w:val="left"/>
+      <w:pPr>
+        <w:ind w:left="5400" w:hanging="360"/>
+      </w:pPr>
+      <w:rPr>
+        <w:rFonts w:ascii="Symbol" w:hAnsi="Symbol" w:hint="default"/>
+      </w:rPr>
+    </w:lvl>
+    <w:lvl w:ilvl="7" w:tplc="04100003" w:tentative="1">
+      <w:start w:val="1"/>
+      <w:numFmt w:val="bullet"/>
+      <w:lvlText w:val="o"/>
+      <w:lvlJc w:val="left"/>
+      <w:pPr>
+        <w:ind w:left="6120" w:hanging="360"/>
+      </w:pPr>
+      <w:rPr>
+        <w:rFonts w:ascii="Courier New" w:hAnsi="Courier New" w:cs="Courier New" w:hint="default"/>
+      </w:rPr>
+    </w:lvl>
+    <w:lvl w:ilvl="8" w:tplc="04100005" w:tentative="1">
+      <w:start w:val="1"/>
+      <w:numFmt w:val="bullet"/>
+      <w:lvlText w:val=""/>
+      <w:lvlJc w:val="left"/>
+      <w:pPr>
         <w:ind w:left="6840" w:hanging="360"/>
       </w:pPr>
       <w:rPr>
@@ -1414,6 +3386,9 @@
     <w:abstractNumId w:val="0"/>
   </w:num>
   <w:num w:numId="2" w16cid:durableId="1412582731">
+    <w:abstractNumId w:val="2"/>
+  </w:num>
+  <w:num w:numId="3" w16cid:durableId="587882086">
     <w:abstractNumId w:val="1"/>
   </w:num>
 </w:numbering>
@@ -1817,11 +3792,11 @@
   <w:style w:type="paragraph" w:default="1" w:styleId="Normale">
     <w:name w:val="Normal"/>
     <w:qFormat/>
+    <w:rsid w:val="00B43E8A"/>
   </w:style>
   <w:style w:type="character" w:default="1" w:styleId="Carpredefinitoparagrafo">
     <w:name w:val="Default Paragraph Font"/>
     <w:uiPriority w:val="1"/>
-    <w:semiHidden/>
     <w:unhideWhenUsed/>
   </w:style>
   <w:style w:type="table" w:default="1" w:styleId="Tabellanormale">
@@ -1903,6 +3878,58 @@
       <w:rFonts w:ascii="Segoe UI" w:hAnsi="Segoe UI" w:cs="Segoe UI"/>
       <w:sz w:val="18"/>
       <w:szCs w:val="18"/>
+    </w:rPr>
+  </w:style>
+  <w:style w:type="character" w:styleId="Collegamentoipertestuale">
+    <w:name w:val="Hyperlink"/>
+    <w:basedOn w:val="Carpredefinitoparagrafo"/>
+    <w:uiPriority w:val="99"/>
+    <w:unhideWhenUsed/>
+    <w:rsid w:val="00C86920"/>
+    <w:rPr>
+      <w:color w:val="0563C1" w:themeColor="hyperlink"/>
+      <w:u w:val="single"/>
+    </w:rPr>
+  </w:style>
+  <w:style w:type="character" w:styleId="Menzionenonrisolta">
+    <w:name w:val="Unresolved Mention"/>
+    <w:basedOn w:val="Carpredefinitoparagrafo"/>
+    <w:uiPriority w:val="99"/>
+    <w:semiHidden/>
+    <w:unhideWhenUsed/>
+    <w:rsid w:val="00C86920"/>
+    <w:rPr>
+      <w:color w:val="605E5C"/>
+      <w:shd w:val="clear" w:color="auto" w:fill="E1DFDD"/>
+    </w:rPr>
+  </w:style>
+  <w:style w:type="paragraph" w:styleId="Didascalia">
+    <w:name w:val="caption"/>
+    <w:basedOn w:val="Normale"/>
+    <w:next w:val="Normale"/>
+    <w:uiPriority w:val="35"/>
+    <w:unhideWhenUsed/>
+    <w:qFormat/>
+    <w:rsid w:val="006F0740"/>
+    <w:pPr>
+      <w:spacing w:after="200" w:line="240" w:lineRule="auto"/>
+    </w:pPr>
+    <w:rPr>
+      <w:i/>
+      <w:iCs/>
+      <w:color w:val="44546A" w:themeColor="text2"/>
+      <w:sz w:val="18"/>
+      <w:szCs w:val="18"/>
+    </w:rPr>
+  </w:style>
+  <w:style w:type="character" w:styleId="Testosegnaposto">
+    <w:name w:val="Placeholder Text"/>
+    <w:basedOn w:val="Carpredefinitoparagrafo"/>
+    <w:uiPriority w:val="99"/>
+    <w:semiHidden/>
+    <w:rsid w:val="00B91946"/>
+    <w:rPr>
+      <w:color w:val="666666"/>
     </w:rPr>
   </w:style>
 </w:styles>

</xml_diff>

<commit_message>
update doc results with last changes
</commit_message>
<xml_diff>
--- a/src/Homeworks/Homework_2/G36HW2form.docx
+++ b/src/Homeworks/Homework_2/G36HW2form.docx
@@ -120,6 +120,7 @@
         </w:rPr>
         <w:t xml:space="preserve">the </w:t>
       </w:r>
+      <w:proofErr w:type="spellStart"/>
       <w:r>
         <w:rPr>
           <w:sz w:val="20"/>
@@ -128,6 +129,7 @@
         </w:rPr>
         <w:t>hdfs</w:t>
       </w:r>
+      <w:proofErr w:type="spellEnd"/>
       <w:r>
         <w:rPr>
           <w:sz w:val="20"/>
@@ -478,13 +480,23 @@
                 <w:bCs/>
               </w:rPr>
             </w:pPr>
+            <w:proofErr w:type="spellStart"/>
             <w:r>
               <w:rPr>
                 <w:b/>
                 <w:bCs/>
               </w:rPr>
-              <w:t xml:space="preserve">Number of </w:t>
+              <w:t>Number</w:t>
             </w:r>
+            <w:proofErr w:type="spellEnd"/>
+            <w:r>
+              <w:rPr>
+                <w:b/>
+                <w:bCs/>
+              </w:rPr>
+              <w:t xml:space="preserve"> of </w:t>
+            </w:r>
+            <w:proofErr w:type="spellStart"/>
             <w:r>
               <w:rPr>
                 <w:b/>
@@ -492,6 +504,7 @@
               </w:rPr>
               <w:t>executors</w:t>
             </w:r>
+            <w:proofErr w:type="spellEnd"/>
           </w:p>
         </w:tc>
         <w:tc>
@@ -510,8 +523,17 @@
                 <w:b/>
                 <w:bCs/>
               </w:rPr>
-              <w:t xml:space="preserve"> Spark Lloyd’s implementation</w:t>
+              <w:t xml:space="preserve"> Spark Lloyd’s </w:t>
             </w:r>
+            <w:proofErr w:type="spellStart"/>
+            <w:r>
+              <w:rPr>
+                <w:b/>
+                <w:bCs/>
+              </w:rPr>
+              <w:t>implementation</w:t>
+            </w:r>
+            <w:proofErr w:type="spellEnd"/>
           </w:p>
         </w:tc>
         <w:tc>
@@ -526,6 +548,7 @@
                 <w:bCs/>
               </w:rPr>
             </w:pPr>
+            <w:proofErr w:type="spellStart"/>
             <w:r>
               <w:rPr>
                 <w:b/>
@@ -533,6 +556,7 @@
               </w:rPr>
               <w:t>MRFairLloyd</w:t>
             </w:r>
+            <w:proofErr w:type="spellEnd"/>
           </w:p>
         </w:tc>
         <w:tc>
@@ -546,12 +570,21 @@
                 <w:bCs/>
               </w:rPr>
             </w:pPr>
+            <w:proofErr w:type="spellStart"/>
             <w:r>
               <w:rPr>
                 <w:b/>
                 <w:bCs/>
               </w:rPr>
-              <w:t xml:space="preserve">MRComputeFairObjective </w:t>
+              <w:t>MRComputeFairObjective</w:t>
+            </w:r>
+            <w:proofErr w:type="spellEnd"/>
+            <w:r>
+              <w:rPr>
+                <w:b/>
+                <w:bCs/>
+              </w:rPr>
+              <w:t xml:space="preserve"> </w:t>
             </w:r>
           </w:p>
         </w:tc>
@@ -579,10 +612,7 @@
               <w:jc w:val="right"/>
             </w:pPr>
             <w:r>
-              <w:t>11802</w:t>
-            </w:r>
-            <w:r>
-              <w:t xml:space="preserve"> </w:t>
+              <w:t>12738</w:t>
             </w:r>
           </w:p>
         </w:tc>
@@ -595,7 +625,7 @@
               <w:jc w:val="right"/>
             </w:pPr>
             <w:r>
-              <w:t>41330</w:t>
+              <w:t>42797</w:t>
             </w:r>
           </w:p>
         </w:tc>
@@ -608,7 +638,7 @@
               <w:jc w:val="right"/>
             </w:pPr>
             <w:r>
-              <w:t>1905</w:t>
+              <w:t>1891</w:t>
             </w:r>
           </w:p>
         </w:tc>
@@ -636,7 +666,7 @@
               <w:jc w:val="right"/>
             </w:pPr>
             <w:r>
-              <w:t>10010</w:t>
+              <w:t>8874</w:t>
             </w:r>
           </w:p>
         </w:tc>
@@ -649,7 +679,7 @@
               <w:jc w:val="right"/>
             </w:pPr>
             <w:r>
-              <w:t>28395</w:t>
+              <w:t>27114</w:t>
             </w:r>
           </w:p>
         </w:tc>
@@ -662,7 +692,7 @@
               <w:jc w:val="right"/>
             </w:pPr>
             <w:r>
-              <w:t>1263</w:t>
+              <w:t>1249</w:t>
             </w:r>
           </w:p>
         </w:tc>
@@ -690,7 +720,7 @@
               <w:jc w:val="right"/>
             </w:pPr>
             <w:r>
-              <w:t>6822</w:t>
+              <w:t>7131</w:t>
             </w:r>
           </w:p>
         </w:tc>
@@ -703,7 +733,7 @@
               <w:jc w:val="right"/>
             </w:pPr>
             <w:r>
-              <w:t>16986</w:t>
+              <w:t>16925</w:t>
             </w:r>
           </w:p>
         </w:tc>
@@ -716,7 +746,7 @@
               <w:jc w:val="right"/>
             </w:pPr>
             <w:r>
-              <w:t>795</w:t>
+              <w:t>911</w:t>
             </w:r>
           </w:p>
         </w:tc>
@@ -744,7 +774,7 @@
               <w:jc w:val="right"/>
             </w:pPr>
             <w:r>
-              <w:t>6821</w:t>
+              <w:t>3054</w:t>
             </w:r>
           </w:p>
         </w:tc>
@@ -757,7 +787,7 @@
               <w:jc w:val="right"/>
             </w:pPr>
             <w:r>
-              <w:t>7802</w:t>
+              <w:t>7598</w:t>
             </w:r>
           </w:p>
         </w:tc>
@@ -770,7 +800,7 @@
               <w:jc w:val="right"/>
             </w:pPr>
             <w:r>
-              <w:t>346</w:t>
+              <w:t>293</w:t>
             </w:r>
           </w:p>
         </w:tc>

</xml_diff>